<commit_message>
feat: Ajout système de prix manuel et gestion des formateurs
- Ajout des champs de prix dans les sessions (prix_unitaire_ht, prix_total_ht, frais_deplacement, statut_devis)
- Création de la table formateurs avec gestion complète (CRUD)
- Interface de gestion des formateurs avec liste, ajout, modification, suppression
- Sélection du formateur dans le formulaire de session
- Modification de tous les templates Word avec variables automatiques
- Ajout de 68+ variables pour la génération automatique de documents
- Documentation complète des variables par document
- Migrations SQL pour Supabase
</commit_message>
<xml_diff>
--- a/Dossier exemple/Modele Convocation formation 2020.docx
+++ b/Dossier exemple/Modele Convocation formation 2020.docx
@@ -387,7 +387,7 @@
           <w:sz w:val="24"/>
           <w:szCs w:val="24"/>
         </w:rPr>
-        <w:t>NOM / PRENOM</w:t>
+        <w:t>{{participant_prenom}} {{participant_nom}}</w:t>
       </w:r>
       <w:r>
         <w:rPr>
@@ -723,7 +723,7 @@
                 <w:szCs w:val="20"/>
                 <w:lang w:eastAsia="fr-FR"/>
               </w:rPr>
-              <w:t xml:space="preserve">Renouvellement CACES R386 CATÉGORIE 3B </w:t>
+              <w:t xml:space="preserve">{{formation_titre}} </w:t>
             </w:r>
           </w:p>
         </w:tc>
@@ -751,7 +751,7 @@
                 <w:szCs w:val="20"/>
                 <w:lang w:eastAsia="fr-FR"/>
               </w:rPr>
-              <w:t>14</w:t>
+              <w:t>{{formation_duree}}</w:t>
             </w:r>
           </w:p>
         </w:tc>
@@ -779,7 +779,7 @@
                 <w:szCs w:val="20"/>
                 <w:lang w:eastAsia="fr-FR"/>
               </w:rPr>
-              <w:t>15/11/2019</w:t>
+              <w:t>{{date_debut}}</w:t>
             </w:r>
           </w:p>
           <w:p>
@@ -801,7 +801,7 @@
                 <w:szCs w:val="20"/>
                 <w:lang w:eastAsia="fr-FR"/>
               </w:rPr>
-              <w:t>22/11/2019</w:t>
+              <w:t>{{date_fin}}</w:t>
             </w:r>
           </w:p>
         </w:tc>
@@ -830,7 +830,7 @@
                 <w:szCs w:val="20"/>
                 <w:lang w:eastAsia="fr-FR"/>
               </w:rPr>
-              <w:t>8H30 -</w:t>
+              <w:t>{{horaire_debut}} -</w:t>
             </w:r>
             <w:r>
               <w:rPr>
@@ -878,7 +878,7 @@
                 <w:szCs w:val="20"/>
                 <w:lang w:eastAsia="fr-FR"/>
               </w:rPr>
-              <w:t>Entreprise MAHEY</w:t>
+              <w:t>{{lieu}}</w:t>
             </w:r>
           </w:p>
           <w:p>
@@ -900,7 +900,6 @@
                 <w:szCs w:val="20"/>
                 <w:lang w:eastAsia="fr-FR"/>
               </w:rPr>
-              <w:t>5, Impasse Grand Jardin</w:t>
             </w:r>
           </w:p>
           <w:p>
@@ -922,7 +921,7 @@
                 <w:szCs w:val="20"/>
                 <w:lang w:eastAsia="fr-FR"/>
               </w:rPr>
-              <w:t>35400 Saint Malo</w:t>
+              <w:t>{{organisme_code_postal}} {{organisme_ville}}</w:t>
             </w:r>
           </w:p>
         </w:tc>

</xml_diff>